<commit_message>
Agregacion de las historias de usuario
</commit_message>
<xml_diff>
--- a/Historias de Usuarios.docx
+++ b/Historias de Usuarios.docx
@@ -3,6 +3,258 @@
 <w:document xmlns:wpc="http://schemas.microsoft.com/office/word/2010/wordprocessingCanvas" xmlns:mc="http://schemas.openxmlformats.org/markup-compatibility/2006" xmlns:o="urn:schemas-microsoft-com:office:office" xmlns:r="http://schemas.openxmlformats.org/officeDocument/2006/relationships" xmlns:m="http://schemas.openxmlformats.org/officeDocument/2006/math" xmlns:v="urn:schemas-microsoft-com:vml" xmlns:wp14="http://schemas.microsoft.com/office/word/2010/wordprocessingDrawing" xmlns:wp="http://schemas.openxmlformats.org/drawingml/2006/wordprocessingDrawing" xmlns:w10="urn:schemas-microsoft-com:office:word" xmlns:w="http://schemas.openxmlformats.org/wordprocessingml/2006/main" xmlns:w14="http://schemas.microsoft.com/office/word/2010/wordml" xmlns:w15="http://schemas.microsoft.com/office/word/2012/wordml" xmlns:wpg="http://schemas.microsoft.com/office/word/2010/wordprocessingGroup" xmlns:wpi="http://schemas.microsoft.com/office/word/2010/wordprocessingInk" xmlns:wne="http://schemas.microsoft.com/office/word/2006/wordml" xmlns:wps="http://schemas.microsoft.com/office/word/2010/wordprocessingShape" mc:Ignorable="w14 w15 wp14">
   <w:body>
     <w:p>
+      <w:pPr>
+        <w:jc w:val="center"/>
+        <w:rPr>
+          <w:b/>
+        </w:rPr>
+      </w:pPr>
+      <w:r>
+        <w:rPr>
+          <w:b/>
+        </w:rPr>
+        <w:t>HISTORIAS DE USUARIOS</w:t>
+      </w:r>
+    </w:p>
+    <w:p>
+      <w:r>
+        <w:t>1)</w:t>
+      </w:r>
+    </w:p>
+    <w:p>
+      <w:r>
+        <w:rPr>
+          <w:b/>
+        </w:rPr>
+        <w:t>Título:</w:t>
+      </w:r>
+      <w:r>
+        <w:t xml:space="preserve"> Alta de una reserva</w:t>
+      </w:r>
+    </w:p>
+    <w:p>
+      <w:r>
+        <w:rPr>
+          <w:b/>
+        </w:rPr>
+        <w:t xml:space="preserve">Descripción: </w:t>
+      </w:r>
+      <w:r>
+        <w:t>Q</w:t>
+      </w:r>
+      <w:r>
+        <w:t>uisiera poder cargar una reserva, siempre y cuando las condiciones estén dadas, es decir haya salones con mesas disponibles, mozos disponibles, etc…</w:t>
+      </w:r>
+    </w:p>
+    <w:p>
+      <w:r>
+        <w:rPr>
+          <w:b/>
+        </w:rPr>
+        <w:t xml:space="preserve">Condiciones de aceptación: </w:t>
+      </w:r>
+      <w:r>
+        <w:t>Lo que se solicita</w:t>
+      </w:r>
+    </w:p>
+    <w:p>
+      <w:r>
+        <w:t>2)</w:t>
+      </w:r>
+    </w:p>
+    <w:p>
+      <w:r>
+        <w:rPr>
+          <w:b/>
+        </w:rPr>
+        <w:t xml:space="preserve">Título: </w:t>
+      </w:r>
+      <w:r>
+        <w:t>Alta de un mozo</w:t>
+      </w:r>
+    </w:p>
+    <w:p>
+      <w:r>
+        <w:rPr>
+          <w:b/>
+        </w:rPr>
+        <w:t xml:space="preserve">Descripción: </w:t>
+      </w:r>
+      <w:r>
+        <w:t>Q</w:t>
+      </w:r>
+      <w:r>
+        <w:t>uisiera poder cargar un mozo siempre y cuando no haya 6 mozos en el restaurante.</w:t>
+      </w:r>
+    </w:p>
+    <w:p>
+      <w:r>
+        <w:rPr>
+          <w:b/>
+        </w:rPr>
+        <w:t xml:space="preserve">Condición de aceptación: </w:t>
+      </w:r>
+      <w:r>
+        <w:t>Lo que se solicita</w:t>
+      </w:r>
+    </w:p>
+    <w:p>
+      <w:r>
+        <w:t>3)</w:t>
+      </w:r>
+    </w:p>
+    <w:p>
+      <w:r>
+        <w:rPr>
+          <w:b/>
+        </w:rPr>
+        <w:t xml:space="preserve">Título: </w:t>
+      </w:r>
+      <w:r>
+        <w:t>Finalizar Reserva</w:t>
+      </w:r>
+    </w:p>
+    <w:p>
+      <w:r>
+        <w:rPr>
+          <w:b/>
+        </w:rPr>
+        <w:t>Descripción</w:t>
+      </w:r>
+      <w:r>
+        <w:rPr>
+          <w:b/>
+        </w:rPr>
+        <w:t xml:space="preserve">: </w:t>
+      </w:r>
+      <w:r>
+        <w:t>Quisiera poder finalizar una reserva ingresando su id y luego poder ingresar el monto que le corresponde a pagar al cliente</w:t>
+      </w:r>
+    </w:p>
+    <w:p>
+      <w:r>
+        <w:rPr>
+          <w:b/>
+        </w:rPr>
+        <w:t xml:space="preserve">Condiciones de aceptación: </w:t>
+      </w:r>
+      <w:r>
+        <w:t>Lo que se solicita</w:t>
+      </w:r>
+    </w:p>
+    <w:p>
+      <w:r>
+        <w:t>4)</w:t>
+      </w:r>
+    </w:p>
+    <w:p>
+      <w:r>
+        <w:rPr>
+          <w:b/>
+        </w:rPr>
+        <w:t xml:space="preserve">Título: </w:t>
+      </w:r>
+      <w:r>
+        <w:t>Mostrar disponibilidad de un salón</w:t>
+      </w:r>
+    </w:p>
+    <w:p>
+      <w:r>
+        <w:rPr>
+          <w:b/>
+        </w:rPr>
+        <w:t xml:space="preserve">Descripción: </w:t>
+      </w:r>
+      <w:r>
+        <w:t>Quisiera poder mostrar la cantidad de mesas que le quedan disponibles a un salón ingresando su nombre</w:t>
+      </w:r>
+    </w:p>
+    <w:p>
+      <w:r>
+        <w:rPr>
+          <w:b/>
+        </w:rPr>
+        <w:t xml:space="preserve">Condiciones de aceptación: </w:t>
+      </w:r>
+      <w:r>
+        <w:t>Lo que se solicita</w:t>
+      </w:r>
+    </w:p>
+    <w:p>
+      <w:r>
+        <w:t>5)</w:t>
+      </w:r>
+    </w:p>
+    <w:p>
+      <w:r>
+        <w:rPr>
+          <w:b/>
+        </w:rPr>
+        <w:t xml:space="preserve">Título: </w:t>
+      </w:r>
+      <w:r>
+        <w:t>Listar reservas</w:t>
+      </w:r>
+    </w:p>
+    <w:p>
+      <w:r>
+        <w:rPr>
+          <w:b/>
+        </w:rPr>
+        <w:t xml:space="preserve">Descripción: </w:t>
+      </w:r>
+      <w:r>
+        <w:t>Quisiera poder listar las reservas del restaurantes mostrando su correspondiente información (en caso del salón, el cliente y el mozo solo mostrar su nombre)</w:t>
+      </w:r>
+    </w:p>
+    <w:p>
+      <w:r>
+        <w:rPr>
+          <w:b/>
+        </w:rPr>
+        <w:t xml:space="preserve">Condiciones de aceptación: </w:t>
+      </w:r>
+      <w:r>
+        <w:t>Lo que se solicita</w:t>
+      </w:r>
+    </w:p>
+    <w:p>
+      <w:r>
+        <w:t>6)</w:t>
+      </w:r>
+    </w:p>
+    <w:p>
+      <w:r>
+        <w:rPr>
+          <w:b/>
+        </w:rPr>
+        <w:t xml:space="preserve">Título: </w:t>
+      </w:r>
+      <w:r>
+        <w:t>Eliminar una reserva ingresando su id</w:t>
+      </w:r>
+    </w:p>
+    <w:p>
+      <w:r>
+        <w:rPr>
+          <w:b/>
+        </w:rPr>
+        <w:t xml:space="preserve">Descripción: </w:t>
+      </w:r>
+      <w:r>
+        <w:t>Quisiera poder eliminar (de la base de datos) una reserva ingresando su id</w:t>
+      </w:r>
+    </w:p>
+    <w:p>
+      <w:r>
+        <w:rPr>
+          <w:b/>
+        </w:rPr>
+        <w:t xml:space="preserve">Condiciones de aceptación: </w:t>
+      </w:r>
+      <w:r>
+        <w:t>Lo que se solicita</w:t>
+      </w:r>
       <w:bookmarkStart w:id="0" w:name="_GoBack"/>
       <w:bookmarkEnd w:id="0"/>
     </w:p>
@@ -413,7 +665,6 @@
   <w:style w:type="character" w:default="1" w:styleId="Fuentedeprrafopredeter">
     <w:name w:val="Default Paragraph Font"/>
     <w:uiPriority w:val="1"/>
-    <w:semiHidden/>
     <w:unhideWhenUsed/>
   </w:style>
   <w:style w:type="table" w:default="1" w:styleId="Tablanormal">

</xml_diff>